<commit_message>
feat: Add progress #2 'Application, Clio'
</commit_message>
<xml_diff>
--- a/personal_statements/Clio/letter.docx
+++ b/personal_statements/Clio/letter.docx
@@ -4,653 +4,689 @@
   <w:body>
     <w:p>
       <w:pPr>
-        <w:rPr>
-          <w:rFonts w:eastAsia="Times New Roman" w:cstheme="minorHAnsi"/>
-        </w:rPr>
-      </w:pPr>
-      <w:r>
-        <w:rPr>
-          <w:rFonts w:eastAsia="Times New Roman" w:cstheme="minorHAnsi"/>
-        </w:rPr>
-        <w:t xml:space="preserve">Dear </w:t>
-      </w:r>
-      <w:r>
-        <w:rPr>
-          <w:rFonts w:eastAsia="Times New Roman" w:cstheme="minorHAnsi"/>
-        </w:rPr>
-        <w:t xml:space="preserve">Ms. </w:t>
-      </w:r>
-      <w:r>
-        <w:rPr>
-          <w:rFonts w:eastAsia="Times New Roman" w:cstheme="minorHAnsi"/>
-        </w:rPr>
-        <w:t>Gibert</w:t>
-      </w:r>
-      <w:r>
-        <w:rPr>
-          <w:rFonts w:eastAsia="Times New Roman" w:cstheme="minorHAnsi"/>
-        </w:rPr>
-        <w:t>,</w:t>
-      </w:r>
-    </w:p>
-    <w:p>
-      <w:pPr>
-        <w:rPr>
-          <w:rFonts w:eastAsia="Times New Roman" w:cstheme="minorHAnsi"/>
-        </w:rPr>
-      </w:pPr>
-      <w:r>
-        <w:rPr>
-          <w:rFonts w:eastAsia="Times New Roman" w:cstheme="minorHAnsi"/>
+        <w:pStyle w:val="NormalWeb"/>
+        <w:spacing w:before="0" w:beforeAutospacing="0" w:after="0" w:afterAutospacing="0"/>
+      </w:pPr>
+      <w:r>
+        <w:rPr>
+          <w:rFonts w:ascii="Arial" w:hAnsi="Arial" w:cs="Arial"/>
+          <w:color w:val="000000"/>
+          <w:sz w:val="20"/>
+          <w:szCs w:val="20"/>
+        </w:rPr>
+        <w:t>February 1</w:t>
+      </w:r>
+      <w:r>
+        <w:rPr>
+          <w:rFonts w:ascii="Arial" w:hAnsi="Arial" w:cs="Arial"/>
+          <w:color w:val="000000"/>
+          <w:sz w:val="12"/>
+          <w:szCs w:val="12"/>
+          <w:vertAlign w:val="superscript"/>
+        </w:rPr>
+        <w:t>st</w:t>
+      </w:r>
+      <w:proofErr w:type="gramStart"/>
+      <w:r>
+        <w:rPr>
+          <w:rFonts w:ascii="Arial" w:hAnsi="Arial" w:cs="Arial"/>
+          <w:color w:val="000000"/>
+          <w:sz w:val="20"/>
+          <w:szCs w:val="20"/>
+        </w:rPr>
+        <w:t xml:space="preserve"> 2021</w:t>
+      </w:r>
+      <w:proofErr w:type="gramEnd"/>
+    </w:p>
+    <w:p>
+      <w:pPr>
+        <w:pStyle w:val="NormalWeb"/>
+        <w:spacing w:before="0" w:beforeAutospacing="0" w:after="0" w:afterAutospacing="0"/>
+      </w:pPr>
+      <w:r>
+        <w:rPr>
+          <w:rFonts w:ascii="Arial" w:hAnsi="Arial" w:cs="Arial"/>
+          <w:color w:val="000000"/>
+          <w:sz w:val="20"/>
+          <w:szCs w:val="20"/>
         </w:rPr>
         <w:t> </w:t>
       </w:r>
     </w:p>
     <w:p>
       <w:pPr>
-        <w:rPr>
-          <w:rFonts w:eastAsia="Times New Roman" w:cstheme="minorHAnsi"/>
-        </w:rPr>
-      </w:pPr>
-      <w:r>
-        <w:rPr>
-          <w:rFonts w:eastAsia="Times New Roman" w:cstheme="minorHAnsi"/>
-          <w:color w:val="000000"/>
-        </w:rPr>
-        <w:t xml:space="preserve">I am writing this email to you to express my interest in the position of </w:t>
-      </w:r>
-      <w:r>
-        <w:rPr>
-          <w:rFonts w:eastAsia="Times New Roman" w:cstheme="minorHAnsi"/>
-          <w:color w:val="000000"/>
-        </w:rPr>
-        <w:t>software</w:t>
-      </w:r>
-      <w:r>
-        <w:rPr>
-          <w:rFonts w:eastAsia="Times New Roman" w:cstheme="minorHAnsi"/>
-          <w:color w:val="000000"/>
-        </w:rPr>
-        <w:t xml:space="preserve"> </w:t>
-      </w:r>
-      <w:r>
-        <w:rPr>
-          <w:rFonts w:eastAsia="Times New Roman" w:cstheme="minorHAnsi"/>
-          <w:color w:val="000000"/>
-        </w:rPr>
-        <w:t>d</w:t>
-      </w:r>
-      <w:r>
-        <w:rPr>
-          <w:rFonts w:eastAsia="Times New Roman" w:cstheme="minorHAnsi"/>
-          <w:color w:val="000000"/>
-        </w:rPr>
-        <w:t>eveloper at your company that is advertised on</w:t>
-      </w:r>
-      <w:r>
-        <w:rPr>
-          <w:rFonts w:eastAsia="Times New Roman" w:cstheme="minorHAnsi"/>
-          <w:color w:val="000000"/>
-        </w:rPr>
-        <w:t xml:space="preserve"> </w:t>
-      </w:r>
-      <w:r>
-        <w:rPr>
-          <w:rFonts w:eastAsia="Times New Roman" w:cstheme="minorHAnsi"/>
-        </w:rPr>
-        <w:t>LinkedIn</w:t>
-      </w:r>
-      <w:r>
-        <w:rPr>
-          <w:rFonts w:eastAsia="Times New Roman" w:cstheme="minorHAnsi"/>
-          <w:color w:val="000000"/>
-        </w:rPr>
-        <w:t xml:space="preserve"> </w:t>
-      </w:r>
-      <w:r>
-        <w:rPr>
-          <w:rFonts w:eastAsia="Times New Roman" w:cstheme="minorHAnsi"/>
-          <w:color w:val="000000"/>
-        </w:rPr>
-        <w:t xml:space="preserve">on January </w:t>
-      </w:r>
-      <w:r>
-        <w:rPr>
-          <w:rFonts w:eastAsia="Times New Roman" w:cstheme="minorHAnsi"/>
-          <w:color w:val="000000"/>
-        </w:rPr>
-        <w:t>2</w:t>
-      </w:r>
-      <w:r>
-        <w:rPr>
-          <w:rFonts w:eastAsia="Times New Roman" w:cstheme="minorHAnsi"/>
-          <w:color w:val="000000"/>
-        </w:rPr>
-        <w:t>5</w:t>
-      </w:r>
-      <w:r>
-        <w:rPr>
-          <w:rFonts w:eastAsia="Times New Roman" w:cstheme="minorHAnsi"/>
-          <w:color w:val="000000"/>
+        <w:pStyle w:val="NormalWeb"/>
+        <w:spacing w:before="0" w:beforeAutospacing="0" w:after="0" w:afterAutospacing="0"/>
+      </w:pPr>
+      <w:r>
+        <w:rPr>
+          <w:rFonts w:ascii="Arial" w:hAnsi="Arial" w:cs="Arial"/>
+          <w:color w:val="000000"/>
+          <w:sz w:val="20"/>
+          <w:szCs w:val="20"/>
+        </w:rPr>
+        <w:t>Clio</w:t>
+      </w:r>
+    </w:p>
+    <w:p>
+      <w:pPr>
+        <w:pStyle w:val="NormalWeb"/>
+        <w:spacing w:before="0" w:beforeAutospacing="0" w:after="0" w:afterAutospacing="0"/>
+      </w:pPr>
+      <w:r>
+        <w:rPr>
+          <w:rFonts w:ascii="Arial" w:hAnsi="Arial" w:cs="Arial"/>
+          <w:color w:val="000000"/>
+          <w:sz w:val="20"/>
+          <w:szCs w:val="20"/>
+          <w:shd w:val="clear" w:color="auto" w:fill="FFFFFF"/>
+        </w:rPr>
+        <w:t>Suite 1940,</w:t>
+      </w:r>
+    </w:p>
+    <w:p>
+      <w:pPr>
+        <w:pStyle w:val="NormalWeb"/>
+        <w:spacing w:before="0" w:beforeAutospacing="0" w:after="0" w:afterAutospacing="0"/>
+      </w:pPr>
+      <w:r>
+        <w:rPr>
+          <w:rFonts w:ascii="Arial" w:hAnsi="Arial" w:cs="Arial"/>
+          <w:color w:val="000000"/>
+          <w:sz w:val="20"/>
+          <w:szCs w:val="20"/>
+          <w:shd w:val="clear" w:color="auto" w:fill="FFFFFF"/>
+        </w:rPr>
+        <w:t>150 9th Avenue SW </w:t>
+      </w:r>
+    </w:p>
+    <w:p>
+      <w:pPr>
+        <w:pStyle w:val="NormalWeb"/>
+        <w:spacing w:before="0" w:beforeAutospacing="0" w:after="0" w:afterAutospacing="0"/>
+      </w:pPr>
+      <w:r>
+        <w:rPr>
+          <w:rFonts w:ascii="Arial" w:hAnsi="Arial" w:cs="Arial"/>
+          <w:color w:val="000000"/>
+          <w:sz w:val="20"/>
+          <w:szCs w:val="20"/>
+          <w:shd w:val="clear" w:color="auto" w:fill="FFFFFF"/>
+        </w:rPr>
+        <w:t>Calgary, AB</w:t>
+      </w:r>
+    </w:p>
+    <w:p>
+      <w:pPr>
+        <w:pStyle w:val="NormalWeb"/>
+        <w:spacing w:before="0" w:beforeAutospacing="0" w:after="0" w:afterAutospacing="0"/>
+      </w:pPr>
+      <w:r>
+        <w:rPr>
+          <w:rFonts w:ascii="Arial" w:hAnsi="Arial" w:cs="Arial"/>
+          <w:color w:val="000000"/>
+          <w:sz w:val="20"/>
+          <w:szCs w:val="20"/>
+          <w:shd w:val="clear" w:color="auto" w:fill="FFFFFF"/>
+        </w:rPr>
+        <w:t>T2P 3H9, Canada</w:t>
+      </w:r>
+    </w:p>
+    <w:p>
+      <w:pPr>
+        <w:pStyle w:val="NormalWeb"/>
+        <w:spacing w:before="0" w:beforeAutospacing="0" w:after="240" w:afterAutospacing="0"/>
+      </w:pPr>
+      <w:r>
+        <w:rPr>
+          <w:rFonts w:ascii="Arial" w:hAnsi="Arial" w:cs="Arial"/>
+          <w:color w:val="000000"/>
+          <w:sz w:val="20"/>
+          <w:szCs w:val="20"/>
+        </w:rPr>
+        <w:t> </w:t>
+      </w:r>
+    </w:p>
+    <w:p>
+      <w:pPr>
+        <w:pStyle w:val="NormalWeb"/>
+        <w:spacing w:before="0" w:beforeAutospacing="0" w:after="0" w:afterAutospacing="0"/>
+      </w:pPr>
+      <w:r>
+        <w:rPr>
+          <w:rFonts w:ascii="Arial" w:hAnsi="Arial" w:cs="Arial"/>
+          <w:color w:val="000000"/>
+          <w:sz w:val="20"/>
+          <w:szCs w:val="20"/>
+        </w:rPr>
+        <w:t>Dear Sir or Dear Madam</w:t>
+      </w:r>
+    </w:p>
+    <w:p>
+      <w:pPr>
+        <w:pStyle w:val="NormalWeb"/>
+        <w:spacing w:before="0" w:beforeAutospacing="0" w:after="0" w:afterAutospacing="0"/>
+      </w:pPr>
+      <w:r>
+        <w:rPr>
+          <w:rFonts w:ascii="Arial" w:hAnsi="Arial" w:cs="Arial"/>
+          <w:color w:val="000000"/>
+          <w:sz w:val="20"/>
+          <w:szCs w:val="20"/>
+        </w:rPr>
+        <w:t>                                                                                           </w:t>
+      </w:r>
+    </w:p>
+    <w:p>
+      <w:pPr>
+        <w:pStyle w:val="NormalWeb"/>
+        <w:spacing w:before="0" w:beforeAutospacing="0" w:after="0" w:afterAutospacing="0"/>
+      </w:pPr>
+      <w:r>
+        <w:rPr>
+          <w:rFonts w:ascii="Arial" w:hAnsi="Arial" w:cs="Arial"/>
+          <w:color w:val="000000"/>
+          <w:sz w:val="20"/>
+          <w:szCs w:val="20"/>
+        </w:rPr>
+        <w:t>Re: Application for Software Developer (Remote Option) at Clio</w:t>
+      </w:r>
+    </w:p>
+    <w:p>
+      <w:pPr>
+        <w:pStyle w:val="NormalWeb"/>
+        <w:spacing w:before="0" w:beforeAutospacing="0" w:after="0" w:afterAutospacing="0"/>
+      </w:pPr>
+      <w:r>
+        <w:rPr>
+          <w:rFonts w:ascii="Arial" w:hAnsi="Arial" w:cs="Arial"/>
+          <w:color w:val="000000"/>
+          <w:sz w:val="20"/>
+          <w:szCs w:val="20"/>
+        </w:rPr>
+        <w:t> </w:t>
+      </w:r>
+    </w:p>
+    <w:p>
+      <w:pPr>
+        <w:pStyle w:val="NormalWeb"/>
+        <w:spacing w:before="0" w:beforeAutospacing="0" w:after="0" w:afterAutospacing="0"/>
+      </w:pPr>
+      <w:r>
+        <w:rPr>
+          <w:rFonts w:ascii="Arial" w:hAnsi="Arial" w:cs="Arial"/>
+          <w:color w:val="000000"/>
+          <w:sz w:val="20"/>
+          <w:szCs w:val="20"/>
+        </w:rPr>
+        <w:t>I am writing this email to you to express my interest in the position of software developer (remote option) at your company that is advertised on LinkedIn on January 25</w:t>
+      </w:r>
+      <w:r>
+        <w:rPr>
+          <w:rFonts w:ascii="Arial" w:hAnsi="Arial" w:cs="Arial"/>
+          <w:color w:val="000000"/>
+          <w:sz w:val="12"/>
+          <w:szCs w:val="12"/>
           <w:vertAlign w:val="superscript"/>
         </w:rPr>
         <w:t>th</w:t>
       </w:r>
       <w:r>
         <w:rPr>
-          <w:rFonts w:eastAsia="Times New Roman" w:cstheme="minorHAnsi"/>
-          <w:color w:val="000000"/>
+          <w:rFonts w:ascii="Arial" w:hAnsi="Arial" w:cs="Arial"/>
+          <w:color w:val="000000"/>
+          <w:sz w:val="20"/>
+          <w:szCs w:val="20"/>
         </w:rPr>
         <w:t>, 2021. I am applying for this position with belief that my experience and expertise would prove valuable for the company.  </w:t>
       </w:r>
     </w:p>
     <w:p>
       <w:pPr>
-        <w:rPr>
-          <w:rFonts w:eastAsia="Times New Roman" w:cstheme="minorHAnsi"/>
-        </w:rPr>
-      </w:pPr>
-      <w:r>
-        <w:rPr>
-          <w:rFonts w:eastAsia="Times New Roman" w:cstheme="minorHAnsi"/>
+        <w:pStyle w:val="NormalWeb"/>
+        <w:spacing w:before="0" w:beforeAutospacing="0" w:after="0" w:afterAutospacing="0"/>
+      </w:pPr>
+      <w:r>
+        <w:rPr>
+          <w:rFonts w:ascii="Arial" w:hAnsi="Arial" w:cs="Arial"/>
+          <w:color w:val="000000"/>
+          <w:sz w:val="20"/>
+          <w:szCs w:val="20"/>
         </w:rPr>
         <w:t> </w:t>
       </w:r>
     </w:p>
     <w:p>
       <w:pPr>
-        <w:rPr>
-          <w:rFonts w:eastAsia="Times New Roman" w:cstheme="minorHAnsi"/>
-        </w:rPr>
-      </w:pPr>
-      <w:r>
-        <w:rPr>
-          <w:rFonts w:eastAsia="Times New Roman" w:cstheme="minorHAnsi"/>
-          <w:color w:val="000000"/>
+        <w:pStyle w:val="NormalWeb"/>
+        <w:spacing w:before="0" w:beforeAutospacing="0" w:after="0" w:afterAutospacing="0"/>
+      </w:pPr>
+      <w:r>
+        <w:rPr>
+          <w:rFonts w:ascii="Arial" w:hAnsi="Arial" w:cs="Arial"/>
+          <w:color w:val="000000"/>
+          <w:sz w:val="20"/>
+          <w:szCs w:val="20"/>
         </w:rPr>
         <w:t>In consideration of this opportunity, I bring to the table</w:t>
       </w:r>
     </w:p>
     <w:p>
       <w:pPr>
-        <w:rPr>
-          <w:rFonts w:eastAsia="Times New Roman" w:cstheme="minorHAnsi"/>
-        </w:rPr>
-      </w:pPr>
-      <w:r>
-        <w:rPr>
-          <w:rFonts w:eastAsia="Times New Roman" w:cstheme="minorHAnsi"/>
+        <w:pStyle w:val="NormalWeb"/>
+        <w:spacing w:before="0" w:beforeAutospacing="0" w:after="0" w:afterAutospacing="0"/>
+      </w:pPr>
+      <w:r>
+        <w:rPr>
+          <w:rFonts w:ascii="Arial" w:hAnsi="Arial" w:cs="Arial"/>
+          <w:color w:val="000000"/>
+          <w:sz w:val="20"/>
+          <w:szCs w:val="20"/>
         </w:rPr>
         <w:t> </w:t>
       </w:r>
     </w:p>
     <w:p>
       <w:pPr>
+        <w:pStyle w:val="NormalWeb"/>
         <w:numPr>
           <w:ilvl w:val="0"/>
-          <w:numId w:val="1"/>
+          <w:numId w:val="7"/>
         </w:numPr>
+        <w:spacing w:before="0" w:beforeAutospacing="0" w:after="0" w:afterAutospacing="0"/>
         <w:textAlignment w:val="baseline"/>
         <w:rPr>
-          <w:rFonts w:eastAsia="Times New Roman" w:cstheme="minorHAnsi"/>
-          <w:color w:val="000000"/>
-        </w:rPr>
-      </w:pPr>
-      <w:r>
-        <w:rPr>
-          <w:rFonts w:eastAsia="Times New Roman" w:cstheme="minorHAnsi"/>
-          <w:color w:val="000000"/>
+          <w:rFonts w:ascii="Arial" w:hAnsi="Arial" w:cs="Arial"/>
+          <w:color w:val="000000"/>
+          <w:sz w:val="20"/>
+          <w:szCs w:val="20"/>
+        </w:rPr>
+      </w:pPr>
+      <w:r>
+        <w:rPr>
+          <w:rFonts w:ascii="Arial" w:hAnsi="Arial" w:cs="Arial"/>
+          <w:color w:val="000000"/>
+          <w:sz w:val="20"/>
+          <w:szCs w:val="20"/>
         </w:rPr>
         <w:t xml:space="preserve">Analytical skills gained through </w:t>
       </w:r>
       <w:proofErr w:type="gramStart"/>
       <w:r>
         <w:rPr>
-          <w:rFonts w:eastAsia="Times New Roman" w:cstheme="minorHAnsi"/>
-          <w:color w:val="000000"/>
+          <w:rFonts w:ascii="Arial" w:hAnsi="Arial" w:cs="Arial"/>
+          <w:color w:val="000000"/>
+          <w:sz w:val="20"/>
+          <w:szCs w:val="20"/>
         </w:rPr>
         <w:t>Bachelor’s</w:t>
       </w:r>
       <w:proofErr w:type="gramEnd"/>
       <w:r>
         <w:rPr>
-          <w:rFonts w:eastAsia="Times New Roman" w:cstheme="minorHAnsi"/>
-          <w:color w:val="000000"/>
+          <w:rFonts w:ascii="Arial" w:hAnsi="Arial" w:cs="Arial"/>
+          <w:color w:val="000000"/>
+          <w:sz w:val="20"/>
+          <w:szCs w:val="20"/>
         </w:rPr>
         <w:t xml:space="preserve"> degree in physics</w:t>
       </w:r>
     </w:p>
     <w:p>
       <w:pPr>
+        <w:pStyle w:val="NormalWeb"/>
         <w:numPr>
           <w:ilvl w:val="0"/>
-          <w:numId w:val="1"/>
+          <w:numId w:val="7"/>
         </w:numPr>
+        <w:spacing w:before="0" w:beforeAutospacing="0" w:after="0" w:afterAutospacing="0"/>
         <w:textAlignment w:val="baseline"/>
         <w:rPr>
-          <w:rFonts w:eastAsia="Times New Roman" w:cstheme="minorHAnsi"/>
-          <w:color w:val="000000"/>
-        </w:rPr>
-      </w:pPr>
-      <w:r>
-        <w:rPr>
-          <w:rFonts w:eastAsia="Times New Roman" w:cstheme="minorHAnsi"/>
-          <w:color w:val="000000"/>
-        </w:rPr>
-        <w:t xml:space="preserve">Over </w:t>
-      </w:r>
-      <w:r>
-        <w:rPr>
-          <w:rFonts w:eastAsia="Times New Roman" w:cstheme="minorHAnsi"/>
-          <w:color w:val="000000"/>
-        </w:rPr>
-        <w:t xml:space="preserve">2 years of </w:t>
-      </w:r>
-      <w:r>
-        <w:rPr>
-          <w:rFonts w:eastAsia="Times New Roman" w:cstheme="minorHAnsi"/>
-          <w:color w:val="000000"/>
-        </w:rPr>
-        <w:t>hands</w:t>
-      </w:r>
-      <w:r>
-        <w:rPr>
-          <w:rFonts w:eastAsia="Times New Roman" w:cstheme="minorHAnsi"/>
-          <w:color w:val="000000"/>
-        </w:rPr>
-        <w:t>-</w:t>
-      </w:r>
-      <w:r>
-        <w:rPr>
-          <w:rFonts w:eastAsia="Times New Roman" w:cstheme="minorHAnsi"/>
-          <w:color w:val="000000"/>
-        </w:rPr>
-        <w:t>on</w:t>
-      </w:r>
-      <w:r>
-        <w:rPr>
-          <w:rFonts w:eastAsia="Times New Roman" w:cstheme="minorHAnsi"/>
-          <w:color w:val="000000"/>
-        </w:rPr>
-        <w:t xml:space="preserve"> experience in web development</w:t>
-      </w:r>
-      <w:r>
-        <w:rPr>
-          <w:rFonts w:eastAsia="Times New Roman" w:cstheme="minorHAnsi"/>
-          <w:color w:val="000000"/>
-        </w:rPr>
-        <w:t xml:space="preserve"> </w:t>
-      </w:r>
-    </w:p>
-    <w:p>
-      <w:pPr>
+          <w:rFonts w:ascii="Arial" w:hAnsi="Arial" w:cs="Arial"/>
+          <w:color w:val="000000"/>
+          <w:sz w:val="20"/>
+          <w:szCs w:val="20"/>
+        </w:rPr>
+      </w:pPr>
+      <w:r>
+        <w:rPr>
+          <w:rFonts w:ascii="Arial" w:hAnsi="Arial" w:cs="Arial"/>
+          <w:color w:val="000000"/>
+          <w:sz w:val="20"/>
+          <w:szCs w:val="20"/>
+        </w:rPr>
+        <w:t>Over 2 years of hands-on experience in web development</w:t>
+      </w:r>
+    </w:p>
+    <w:p>
+      <w:pPr>
+        <w:pStyle w:val="NormalWeb"/>
         <w:numPr>
           <w:ilvl w:val="0"/>
-          <w:numId w:val="1"/>
+          <w:numId w:val="7"/>
         </w:numPr>
+        <w:spacing w:before="0" w:beforeAutospacing="0" w:after="0" w:afterAutospacing="0"/>
         <w:textAlignment w:val="baseline"/>
         <w:rPr>
-          <w:rFonts w:eastAsia="Times New Roman" w:cstheme="minorHAnsi"/>
-          <w:color w:val="000000"/>
-        </w:rPr>
-      </w:pPr>
-      <w:r>
-        <w:rPr>
-          <w:rFonts w:eastAsia="Times New Roman" w:cstheme="minorHAnsi"/>
-          <w:color w:val="000000"/>
-        </w:rPr>
-        <w:t>Ability to develop HTML templates from mockups that are both pixel-perfect and responsive</w:t>
-      </w:r>
-    </w:p>
-    <w:p>
-      <w:pPr>
+          <w:rFonts w:ascii="Arial" w:hAnsi="Arial" w:cs="Arial"/>
+          <w:color w:val="000000"/>
+          <w:sz w:val="20"/>
+          <w:szCs w:val="20"/>
+        </w:rPr>
+      </w:pPr>
+      <w:r>
+        <w:rPr>
+          <w:rFonts w:ascii="Arial" w:hAnsi="Arial" w:cs="Arial"/>
+          <w:color w:val="000000"/>
+          <w:sz w:val="20"/>
+          <w:szCs w:val="20"/>
+        </w:rPr>
+        <w:t xml:space="preserve">Ability to develop HTML templates from </w:t>
+      </w:r>
+      <w:proofErr w:type="spellStart"/>
+      <w:r>
+        <w:rPr>
+          <w:rFonts w:ascii="Arial" w:hAnsi="Arial" w:cs="Arial"/>
+          <w:color w:val="000000"/>
+          <w:sz w:val="20"/>
+          <w:szCs w:val="20"/>
+        </w:rPr>
+        <w:t>mockups</w:t>
+      </w:r>
+      <w:proofErr w:type="spellEnd"/>
+      <w:r>
+        <w:rPr>
+          <w:rFonts w:ascii="Arial" w:hAnsi="Arial" w:cs="Arial"/>
+          <w:color w:val="000000"/>
+          <w:sz w:val="20"/>
+          <w:szCs w:val="20"/>
+        </w:rPr>
+        <w:t xml:space="preserve"> that are both pixel-perfect and responsive</w:t>
+      </w:r>
+    </w:p>
+    <w:p>
+      <w:pPr>
+        <w:pStyle w:val="NormalWeb"/>
         <w:numPr>
           <w:ilvl w:val="0"/>
-          <w:numId w:val="2"/>
+          <w:numId w:val="8"/>
         </w:numPr>
+        <w:spacing w:before="0" w:beforeAutospacing="0" w:after="0" w:afterAutospacing="0"/>
         <w:textAlignment w:val="baseline"/>
         <w:rPr>
-          <w:rFonts w:eastAsia="Times New Roman" w:cstheme="minorHAnsi"/>
-          <w:color w:val="000000"/>
-        </w:rPr>
-      </w:pPr>
-      <w:r>
-        <w:rPr>
-          <w:rFonts w:eastAsia="Times New Roman" w:cstheme="minorHAnsi"/>
-          <w:color w:val="000000"/>
-        </w:rPr>
-        <w:t>Knowledge of building front-end software applications using tools including ReactJS,</w:t>
-      </w:r>
-      <w:r>
-        <w:rPr>
-          <w:rFonts w:eastAsia="Times New Roman" w:cstheme="minorHAnsi"/>
-          <w:color w:val="000000"/>
-        </w:rPr>
-        <w:t xml:space="preserve"> Typescript,</w:t>
-      </w:r>
-      <w:r>
-        <w:rPr>
-          <w:rFonts w:eastAsia="Times New Roman" w:cstheme="minorHAnsi"/>
-          <w:color w:val="000000"/>
-        </w:rPr>
-        <w:t xml:space="preserve"> </w:t>
-      </w:r>
-      <w:r>
-        <w:rPr>
-          <w:rFonts w:eastAsia="Times New Roman" w:cstheme="minorHAnsi"/>
-          <w:color w:val="000000"/>
-        </w:rPr>
-        <w:t>Git</w:t>
-      </w:r>
-      <w:r>
-        <w:rPr>
-          <w:rFonts w:eastAsia="Times New Roman" w:cstheme="minorHAnsi"/>
-          <w:color w:val="000000"/>
-        </w:rPr>
-        <w:t>,</w:t>
-      </w:r>
-      <w:r>
-        <w:rPr>
-          <w:rFonts w:eastAsia="Times New Roman" w:cstheme="minorHAnsi"/>
-          <w:color w:val="000000"/>
-        </w:rPr>
-        <w:t xml:space="preserve"> </w:t>
-      </w:r>
-      <w:r>
-        <w:rPr>
-          <w:rFonts w:eastAsia="Times New Roman" w:cstheme="minorHAnsi"/>
-          <w:color w:val="000000"/>
-        </w:rPr>
-        <w:t>CSS3</w:t>
-      </w:r>
-      <w:r>
-        <w:rPr>
-          <w:rFonts w:eastAsia="Times New Roman" w:cstheme="minorHAnsi"/>
-          <w:color w:val="000000"/>
-        </w:rPr>
-        <w:t xml:space="preserve"> (SASS),</w:t>
-      </w:r>
-      <w:r>
-        <w:rPr>
-          <w:rFonts w:eastAsia="Times New Roman" w:cstheme="minorHAnsi"/>
-          <w:color w:val="000000"/>
-        </w:rPr>
-        <w:t xml:space="preserve"> ES6 JavaScript and HTML5</w:t>
-      </w:r>
-    </w:p>
-    <w:p>
-      <w:pPr>
+          <w:rFonts w:ascii="Arial" w:hAnsi="Arial" w:cs="Arial"/>
+          <w:color w:val="000000"/>
+          <w:sz w:val="20"/>
+          <w:szCs w:val="20"/>
+        </w:rPr>
+      </w:pPr>
+      <w:r>
+        <w:rPr>
+          <w:rFonts w:ascii="Arial" w:hAnsi="Arial" w:cs="Arial"/>
+          <w:color w:val="000000"/>
+          <w:sz w:val="20"/>
+          <w:szCs w:val="20"/>
+        </w:rPr>
+        <w:t>Knowledge of building front-end software applications using tools including ReactJS, AngularJS, Typescript, Git, CSS3 (SASS), ES6 JavaScript and HTML5</w:t>
+      </w:r>
+    </w:p>
+    <w:p>
+      <w:pPr>
+        <w:pStyle w:val="NormalWeb"/>
         <w:numPr>
           <w:ilvl w:val="0"/>
-          <w:numId w:val="2"/>
+          <w:numId w:val="8"/>
         </w:numPr>
+        <w:spacing w:before="0" w:beforeAutospacing="0" w:after="0" w:afterAutospacing="0"/>
         <w:textAlignment w:val="baseline"/>
         <w:rPr>
-          <w:rFonts w:eastAsia="Times New Roman" w:cstheme="minorHAnsi"/>
-          <w:color w:val="000000"/>
-        </w:rPr>
-      </w:pPr>
-      <w:r>
-        <w:rPr>
-          <w:rFonts w:eastAsia="Times New Roman" w:cstheme="minorHAnsi"/>
-          <w:color w:val="000000"/>
+          <w:rFonts w:ascii="Arial" w:hAnsi="Arial" w:cs="Arial"/>
+          <w:color w:val="000000"/>
+          <w:sz w:val="20"/>
+          <w:szCs w:val="20"/>
+        </w:rPr>
+      </w:pPr>
+      <w:r>
+        <w:rPr>
+          <w:rFonts w:ascii="Arial" w:hAnsi="Arial" w:cs="Arial"/>
+          <w:color w:val="000000"/>
+          <w:sz w:val="20"/>
+          <w:szCs w:val="20"/>
         </w:rPr>
         <w:t>Ability to create programs using Python</w:t>
       </w:r>
     </w:p>
     <w:p>
       <w:pPr>
+        <w:pStyle w:val="NormalWeb"/>
         <w:numPr>
           <w:ilvl w:val="0"/>
-          <w:numId w:val="2"/>
+          <w:numId w:val="8"/>
         </w:numPr>
+        <w:spacing w:before="0" w:beforeAutospacing="0" w:after="0" w:afterAutospacing="0"/>
         <w:textAlignment w:val="baseline"/>
         <w:rPr>
-          <w:rFonts w:eastAsia="Times New Roman" w:cstheme="minorHAnsi"/>
-          <w:color w:val="000000"/>
-        </w:rPr>
-      </w:pPr>
-      <w:r>
-        <w:rPr>
-          <w:rFonts w:eastAsia="Times New Roman" w:cstheme="minorHAnsi"/>
-          <w:color w:val="000000"/>
-        </w:rPr>
-        <w:t>Passion for web development, and commitment to keep up with the latest technologies</w:t>
-      </w:r>
-    </w:p>
-    <w:p>
-      <w:pPr>
+          <w:rFonts w:ascii="Arial" w:hAnsi="Arial" w:cs="Arial"/>
+          <w:color w:val="000000"/>
+          <w:sz w:val="20"/>
+          <w:szCs w:val="20"/>
+        </w:rPr>
+      </w:pPr>
+      <w:r>
+        <w:rPr>
+          <w:rFonts w:ascii="Arial" w:hAnsi="Arial" w:cs="Arial"/>
+          <w:color w:val="000000"/>
+          <w:sz w:val="20"/>
+          <w:szCs w:val="20"/>
+        </w:rPr>
+        <w:t>Passion for learning, and commitment to keep up with the latest technologies</w:t>
+      </w:r>
+    </w:p>
+    <w:p>
+      <w:pPr>
+        <w:pStyle w:val="NormalWeb"/>
         <w:numPr>
           <w:ilvl w:val="0"/>
-          <w:numId w:val="2"/>
+          <w:numId w:val="8"/>
         </w:numPr>
+        <w:spacing w:before="0" w:beforeAutospacing="0" w:after="0" w:afterAutospacing="0"/>
         <w:textAlignment w:val="baseline"/>
         <w:rPr>
-          <w:rFonts w:eastAsia="Times New Roman" w:cstheme="minorHAnsi"/>
-          <w:color w:val="000000"/>
-        </w:rPr>
-      </w:pPr>
-      <w:r>
-        <w:rPr>
-          <w:rFonts w:eastAsia="Times New Roman" w:cstheme="minorHAnsi"/>
-          <w:color w:val="000000"/>
+          <w:rFonts w:ascii="Arial" w:hAnsi="Arial" w:cs="Arial"/>
+          <w:color w:val="000000"/>
+          <w:sz w:val="20"/>
+          <w:szCs w:val="20"/>
+        </w:rPr>
+      </w:pPr>
+      <w:r>
+        <w:rPr>
+          <w:rFonts w:ascii="Arial" w:hAnsi="Arial" w:cs="Arial"/>
+          <w:color w:val="000000"/>
+          <w:sz w:val="20"/>
+          <w:szCs w:val="20"/>
         </w:rPr>
         <w:t>Legal authorization to work in Canada</w:t>
       </w:r>
     </w:p>
     <w:p>
       <w:pPr>
-        <w:rPr>
-          <w:rFonts w:eastAsia="Times New Roman" w:cstheme="minorHAnsi"/>
-        </w:rPr>
-      </w:pPr>
-      <w:r>
-        <w:rPr>
-          <w:rFonts w:eastAsia="Times New Roman" w:cstheme="minorHAnsi"/>
+        <w:pStyle w:val="NormalWeb"/>
+        <w:spacing w:before="0" w:beforeAutospacing="0" w:after="0" w:afterAutospacing="0"/>
+      </w:pPr>
+      <w:r>
+        <w:rPr>
+          <w:rFonts w:ascii="Arial" w:hAnsi="Arial" w:cs="Arial"/>
+          <w:color w:val="000000"/>
+          <w:sz w:val="20"/>
+          <w:szCs w:val="20"/>
         </w:rPr>
         <w:t> </w:t>
       </w:r>
     </w:p>
     <w:p>
       <w:pPr>
-        <w:rPr>
-          <w:rFonts w:eastAsia="Times New Roman" w:cstheme="minorHAnsi"/>
-        </w:rPr>
-      </w:pPr>
-      <w:r>
-        <w:rPr>
-          <w:rFonts w:eastAsia="Times New Roman" w:cstheme="minorHAnsi"/>
-          <w:color w:val="000000"/>
-        </w:rPr>
-        <w:t>My proudest example is Simple Publish. It uses ReactJS</w:t>
-      </w:r>
-      <w:r>
-        <w:rPr>
-          <w:rFonts w:eastAsia="Times New Roman" w:cstheme="minorHAnsi"/>
-          <w:color w:val="000000"/>
-        </w:rPr>
-        <w:t xml:space="preserve">, </w:t>
-      </w:r>
-      <w:r>
-        <w:rPr>
-          <w:rFonts w:eastAsia="Times New Roman" w:cstheme="minorHAnsi"/>
-          <w:color w:val="000000"/>
-        </w:rPr>
-        <w:t>T</w:t>
-      </w:r>
-      <w:r>
-        <w:rPr>
-          <w:rFonts w:eastAsia="Times New Roman" w:cstheme="minorHAnsi"/>
-          <w:color w:val="000000"/>
-        </w:rPr>
-        <w:t>ypescript</w:t>
-      </w:r>
-      <w:r>
-        <w:rPr>
-          <w:rFonts w:eastAsia="Times New Roman" w:cstheme="minorHAnsi"/>
-          <w:color w:val="000000"/>
-        </w:rPr>
-        <w:t xml:space="preserve"> and SASS to create component-based pixel perfect clone of GitHub’s create new repository page. The project is available online, and it can be viewed here: </w:t>
+        <w:pStyle w:val="NormalWeb"/>
+        <w:spacing w:before="0" w:beforeAutospacing="0" w:after="0" w:afterAutospacing="0"/>
+      </w:pPr>
+      <w:r>
+        <w:rPr>
+          <w:rFonts w:ascii="Arial" w:hAnsi="Arial" w:cs="Arial"/>
+          <w:color w:val="000000"/>
+          <w:sz w:val="20"/>
+          <w:szCs w:val="20"/>
+        </w:rPr>
+        <w:t>My proudest example is Simple Publish. It uses ReactJS, Typescript and SASS to create component-based pixel perfect clone of GitHub’s create new repository page. The project is available online, and it can be viewed here:</w:t>
       </w:r>
       <w:hyperlink r:id="rId5" w:history="1">
         <w:r>
           <w:rPr>
             <w:rStyle w:val="Hyperlink"/>
-            <w:rFonts w:eastAsia="Times New Roman" w:cstheme="minorHAnsi"/>
+            <w:rFonts w:ascii="Arial" w:hAnsi="Arial" w:cs="Arial"/>
+            <w:color w:val="000000"/>
+            <w:sz w:val="20"/>
+            <w:szCs w:val="20"/>
+            <w:u w:val="none"/>
+          </w:rPr>
+          <w:t xml:space="preserve"> </w:t>
+        </w:r>
+        <w:r>
+          <w:rPr>
+            <w:rStyle w:val="Hyperlink"/>
+            <w:rFonts w:ascii="Arial" w:hAnsi="Arial" w:cs="Arial"/>
+            <w:sz w:val="20"/>
+            <w:szCs w:val="20"/>
           </w:rPr>
           <w:t>https://github.com/hyungmogu/simple-publish</w:t>
         </w:r>
       </w:hyperlink>
       <w:r>
         <w:rPr>
-          <w:rFonts w:eastAsia="Times New Roman" w:cstheme="minorHAnsi"/>
-          <w:color w:val="000000"/>
+          <w:rFonts w:ascii="Arial" w:hAnsi="Arial" w:cs="Arial"/>
+          <w:color w:val="000000"/>
+          <w:sz w:val="20"/>
+          <w:szCs w:val="20"/>
         </w:rPr>
         <w:t>.</w:t>
       </w:r>
     </w:p>
     <w:p>
       <w:pPr>
-        <w:rPr>
-          <w:rFonts w:eastAsia="Times New Roman" w:cstheme="minorHAnsi"/>
-        </w:rPr>
-      </w:pPr>
-      <w:r>
-        <w:rPr>
-          <w:rFonts w:eastAsia="Times New Roman" w:cstheme="minorHAnsi"/>
-          <w:color w:val="000000"/>
+        <w:pStyle w:val="NormalWeb"/>
+        <w:spacing w:before="0" w:beforeAutospacing="0" w:after="0" w:afterAutospacing="0"/>
+      </w:pPr>
+      <w:r>
+        <w:rPr>
+          <w:rFonts w:ascii="Arial" w:hAnsi="Arial" w:cs="Arial"/>
+          <w:color w:val="000000"/>
+          <w:sz w:val="20"/>
+          <w:szCs w:val="20"/>
         </w:rPr>
         <w:t> </w:t>
       </w:r>
     </w:p>
     <w:p>
       <w:pPr>
-        <w:rPr>
-          <w:rFonts w:eastAsia="Times New Roman" w:cstheme="minorHAnsi"/>
-        </w:rPr>
-      </w:pPr>
-      <w:r>
-        <w:rPr>
-          <w:rFonts w:eastAsia="Times New Roman" w:cstheme="minorHAnsi"/>
-          <w:color w:val="000000"/>
+        <w:pStyle w:val="NormalWeb"/>
+        <w:spacing w:before="0" w:beforeAutospacing="0" w:after="0" w:afterAutospacing="0"/>
+      </w:pPr>
+      <w:r>
+        <w:rPr>
+          <w:rFonts w:ascii="Arial" w:hAnsi="Arial" w:cs="Arial"/>
+          <w:color w:val="000000"/>
+          <w:sz w:val="20"/>
+          <w:szCs w:val="20"/>
         </w:rPr>
         <w:t>Thank you so much for your consideration of my email. I am looking forward for an interview where I could further demonstrate my energy, passion and dedication for the role. With your opportunity, I will prove that I am the best employee the company could hire. </w:t>
       </w:r>
     </w:p>
     <w:p>
       <w:pPr>
-        <w:rPr>
-          <w:rFonts w:eastAsia="Times New Roman" w:cstheme="minorHAnsi"/>
-        </w:rPr>
-      </w:pPr>
-      <w:r>
-        <w:rPr>
-          <w:rFonts w:eastAsia="Times New Roman" w:cstheme="minorHAnsi"/>
+        <w:pStyle w:val="NormalWeb"/>
+        <w:spacing w:before="0" w:beforeAutospacing="0" w:after="0" w:afterAutospacing="0"/>
+      </w:pPr>
+      <w:r>
+        <w:rPr>
+          <w:rFonts w:ascii="Arial" w:hAnsi="Arial" w:cs="Arial"/>
+          <w:color w:val="000000"/>
+          <w:sz w:val="20"/>
+          <w:szCs w:val="20"/>
         </w:rPr>
         <w:t> </w:t>
       </w:r>
     </w:p>
     <w:p>
       <w:pPr>
-        <w:tabs>
-          <w:tab w:val="left" w:pos="4200"/>
-        </w:tabs>
-        <w:rPr>
-          <w:rFonts w:eastAsia="Times New Roman" w:cstheme="minorHAnsi"/>
-        </w:rPr>
-      </w:pPr>
-      <w:r>
-        <w:rPr>
-          <w:rFonts w:eastAsia="Times New Roman" w:cstheme="minorHAnsi"/>
-          <w:color w:val="000000"/>
+        <w:pStyle w:val="NormalWeb"/>
+        <w:spacing w:before="0" w:beforeAutospacing="0" w:after="0" w:afterAutospacing="0"/>
+      </w:pPr>
+      <w:r>
+        <w:rPr>
+          <w:rFonts w:ascii="Arial" w:hAnsi="Arial" w:cs="Arial"/>
+          <w:color w:val="000000"/>
+          <w:sz w:val="20"/>
+          <w:szCs w:val="20"/>
         </w:rPr>
         <w:t>I hope to hear from you.</w:t>
       </w:r>
-      <w:r>
-        <w:rPr>
-          <w:rFonts w:eastAsia="Times New Roman" w:cstheme="minorHAnsi"/>
-          <w:color w:val="000000"/>
-        </w:rPr>
-        <w:tab/>
-      </w:r>
-    </w:p>
-    <w:p>
-      <w:pPr>
-        <w:rPr>
-          <w:rFonts w:eastAsia="Times New Roman" w:cstheme="minorHAnsi"/>
-        </w:rPr>
-      </w:pPr>
-    </w:p>
-    <w:p>
-      <w:pPr>
-        <w:rPr>
-          <w:rFonts w:eastAsia="Times New Roman" w:cstheme="minorHAnsi"/>
-        </w:rPr>
-      </w:pPr>
-    </w:p>
-    <w:p>
-      <w:pPr>
-        <w:tabs>
-          <w:tab w:val="left" w:pos="3280"/>
-        </w:tabs>
-        <w:rPr>
-          <w:rFonts w:eastAsia="Times New Roman" w:cstheme="minorHAnsi"/>
-        </w:rPr>
-      </w:pPr>
-      <w:r>
-        <w:rPr>
-          <w:rFonts w:eastAsia="Times New Roman" w:cstheme="minorHAnsi"/>
-          <w:color w:val="000000"/>
+    </w:p>
+    <w:p>
+      <w:pPr>
+        <w:pStyle w:val="NormalWeb"/>
+        <w:spacing w:before="0" w:beforeAutospacing="0" w:after="240" w:afterAutospacing="0"/>
+      </w:pPr>
+      <w:r>
+        <w:rPr>
+          <w:rFonts w:ascii="Arial" w:hAnsi="Arial" w:cs="Arial"/>
+          <w:color w:val="000000"/>
+          <w:sz w:val="20"/>
+          <w:szCs w:val="20"/>
+        </w:rPr>
+        <w:t> </w:t>
+      </w:r>
+    </w:p>
+    <w:p>
+      <w:pPr>
+        <w:pStyle w:val="NormalWeb"/>
+        <w:spacing w:before="0" w:beforeAutospacing="0" w:after="0" w:afterAutospacing="0"/>
+      </w:pPr>
+      <w:r>
+        <w:rPr>
+          <w:rFonts w:ascii="Arial" w:hAnsi="Arial" w:cs="Arial"/>
+          <w:color w:val="000000"/>
+          <w:sz w:val="20"/>
+          <w:szCs w:val="20"/>
         </w:rPr>
         <w:t>Sincerely,</w:t>
       </w:r>
-      <w:r>
-        <w:rPr>
-          <w:rFonts w:eastAsia="Times New Roman" w:cstheme="minorHAnsi"/>
-          <w:color w:val="000000"/>
-        </w:rPr>
-        <w:tab/>
-      </w:r>
-    </w:p>
-    <w:p>
-      <w:pPr>
-        <w:rPr>
-          <w:rFonts w:eastAsia="Times New Roman" w:cstheme="minorHAnsi"/>
-          <w:color w:val="000000"/>
-        </w:rPr>
-      </w:pPr>
-      <w:r>
-        <w:rPr>
-          <w:rFonts w:eastAsia="Times New Roman" w:cstheme="minorHAnsi"/>
-          <w:color w:val="000000"/>
-        </w:rPr>
-        <w:t>Hyungmo Gu</w:t>
-      </w:r>
-    </w:p>
-    <w:p>
-      <w:pPr>
-        <w:rPr>
-          <w:rFonts w:eastAsia="Times New Roman" w:cstheme="minorHAnsi"/>
-          <w:color w:val="000000"/>
-        </w:rPr>
-      </w:pPr>
-    </w:p>
-    <w:p>
-      <w:pPr>
-        <w:tabs>
-          <w:tab w:val="left" w:pos="3860"/>
-        </w:tabs>
-        <w:rPr>
-          <w:rFonts w:cstheme="minorHAnsi"/>
-        </w:rPr>
-      </w:pPr>
-      <w:r>
-        <w:rPr>
-          <w:rFonts w:cstheme="minorHAnsi"/>
-        </w:rPr>
-        <w:tab/>
-      </w:r>
-    </w:p>
+    </w:p>
+    <w:p>
+      <w:pPr>
+        <w:pStyle w:val="NormalWeb"/>
+        <w:spacing w:before="0" w:beforeAutospacing="0" w:after="0" w:afterAutospacing="0"/>
+      </w:pPr>
+      <w:proofErr w:type="spellStart"/>
+      <w:r>
+        <w:rPr>
+          <w:rFonts w:ascii="Arial" w:hAnsi="Arial" w:cs="Arial"/>
+          <w:color w:val="000000"/>
+          <w:sz w:val="20"/>
+          <w:szCs w:val="20"/>
+        </w:rPr>
+        <w:t>Hyungmo</w:t>
+      </w:r>
+      <w:proofErr w:type="spellEnd"/>
+      <w:r>
+        <w:rPr>
+          <w:rFonts w:ascii="Arial" w:hAnsi="Arial" w:cs="Arial"/>
+          <w:color w:val="000000"/>
+          <w:sz w:val="20"/>
+          <w:szCs w:val="20"/>
+        </w:rPr>
+        <w:t xml:space="preserve"> Gu</w:t>
+      </w:r>
+    </w:p>
+    <w:p/>
+    <w:p/>
     <w:sectPr>
       <w:pgSz w:w="12240" w:h="15840"/>
       <w:pgMar w:top="1440" w:right="1440" w:bottom="1440" w:left="1440" w:header="708" w:footer="708" w:gutter="0"/>
@@ -1409,6 +1445,304 @@
     </w:lvl>
   </w:abstractNum>
   <w:abstractNum w:abstractNumId="5" w15:restartNumberingAfterBreak="0">
+    <w:nsid w:val="65814200"/>
+    <w:multiLevelType w:val="multilevel"/>
+    <w:tmpl w:val="91C6C6AC"/>
+    <w:lvl w:ilvl="0">
+      <w:start w:val="1"/>
+      <w:numFmt w:val="bullet"/>
+      <w:lvlText w:val=""/>
+      <w:lvlJc w:val="left"/>
+      <w:pPr>
+        <w:tabs>
+          <w:tab w:val="num" w:pos="720"/>
+        </w:tabs>
+        <w:ind w:left="720" w:hanging="360"/>
+      </w:pPr>
+      <w:rPr>
+        <w:rFonts w:ascii="Symbol" w:hAnsi="Symbol" w:hint="default"/>
+        <w:sz w:val="20"/>
+      </w:rPr>
+    </w:lvl>
+    <w:lvl w:ilvl="1" w:tentative="1">
+      <w:start w:val="1"/>
+      <w:numFmt w:val="bullet"/>
+      <w:lvlText w:val="o"/>
+      <w:lvlJc w:val="left"/>
+      <w:pPr>
+        <w:tabs>
+          <w:tab w:val="num" w:pos="1440"/>
+        </w:tabs>
+        <w:ind w:left="1440" w:hanging="360"/>
+      </w:pPr>
+      <w:rPr>
+        <w:rFonts w:ascii="Courier New" w:hAnsi="Courier New" w:hint="default"/>
+        <w:sz w:val="20"/>
+      </w:rPr>
+    </w:lvl>
+    <w:lvl w:ilvl="2" w:tentative="1">
+      <w:start w:val="1"/>
+      <w:numFmt w:val="bullet"/>
+      <w:lvlText w:val=""/>
+      <w:lvlJc w:val="left"/>
+      <w:pPr>
+        <w:tabs>
+          <w:tab w:val="num" w:pos="2160"/>
+        </w:tabs>
+        <w:ind w:left="2160" w:hanging="360"/>
+      </w:pPr>
+      <w:rPr>
+        <w:rFonts w:ascii="Wingdings" w:hAnsi="Wingdings" w:hint="default"/>
+        <w:sz w:val="20"/>
+      </w:rPr>
+    </w:lvl>
+    <w:lvl w:ilvl="3" w:tentative="1">
+      <w:start w:val="1"/>
+      <w:numFmt w:val="bullet"/>
+      <w:lvlText w:val=""/>
+      <w:lvlJc w:val="left"/>
+      <w:pPr>
+        <w:tabs>
+          <w:tab w:val="num" w:pos="2880"/>
+        </w:tabs>
+        <w:ind w:left="2880" w:hanging="360"/>
+      </w:pPr>
+      <w:rPr>
+        <w:rFonts w:ascii="Wingdings" w:hAnsi="Wingdings" w:hint="default"/>
+        <w:sz w:val="20"/>
+      </w:rPr>
+    </w:lvl>
+    <w:lvl w:ilvl="4" w:tentative="1">
+      <w:start w:val="1"/>
+      <w:numFmt w:val="bullet"/>
+      <w:lvlText w:val=""/>
+      <w:lvlJc w:val="left"/>
+      <w:pPr>
+        <w:tabs>
+          <w:tab w:val="num" w:pos="3600"/>
+        </w:tabs>
+        <w:ind w:left="3600" w:hanging="360"/>
+      </w:pPr>
+      <w:rPr>
+        <w:rFonts w:ascii="Wingdings" w:hAnsi="Wingdings" w:hint="default"/>
+        <w:sz w:val="20"/>
+      </w:rPr>
+    </w:lvl>
+    <w:lvl w:ilvl="5" w:tentative="1">
+      <w:start w:val="1"/>
+      <w:numFmt w:val="bullet"/>
+      <w:lvlText w:val=""/>
+      <w:lvlJc w:val="left"/>
+      <w:pPr>
+        <w:tabs>
+          <w:tab w:val="num" w:pos="4320"/>
+        </w:tabs>
+        <w:ind w:left="4320" w:hanging="360"/>
+      </w:pPr>
+      <w:rPr>
+        <w:rFonts w:ascii="Wingdings" w:hAnsi="Wingdings" w:hint="default"/>
+        <w:sz w:val="20"/>
+      </w:rPr>
+    </w:lvl>
+    <w:lvl w:ilvl="6" w:tentative="1">
+      <w:start w:val="1"/>
+      <w:numFmt w:val="bullet"/>
+      <w:lvlText w:val=""/>
+      <w:lvlJc w:val="left"/>
+      <w:pPr>
+        <w:tabs>
+          <w:tab w:val="num" w:pos="5040"/>
+        </w:tabs>
+        <w:ind w:left="5040" w:hanging="360"/>
+      </w:pPr>
+      <w:rPr>
+        <w:rFonts w:ascii="Wingdings" w:hAnsi="Wingdings" w:hint="default"/>
+        <w:sz w:val="20"/>
+      </w:rPr>
+    </w:lvl>
+    <w:lvl w:ilvl="7" w:tentative="1">
+      <w:start w:val="1"/>
+      <w:numFmt w:val="bullet"/>
+      <w:lvlText w:val=""/>
+      <w:lvlJc w:val="left"/>
+      <w:pPr>
+        <w:tabs>
+          <w:tab w:val="num" w:pos="5760"/>
+        </w:tabs>
+        <w:ind w:left="5760" w:hanging="360"/>
+      </w:pPr>
+      <w:rPr>
+        <w:rFonts w:ascii="Wingdings" w:hAnsi="Wingdings" w:hint="default"/>
+        <w:sz w:val="20"/>
+      </w:rPr>
+    </w:lvl>
+    <w:lvl w:ilvl="8" w:tentative="1">
+      <w:start w:val="1"/>
+      <w:numFmt w:val="bullet"/>
+      <w:lvlText w:val=""/>
+      <w:lvlJc w:val="left"/>
+      <w:pPr>
+        <w:tabs>
+          <w:tab w:val="num" w:pos="6480"/>
+        </w:tabs>
+        <w:ind w:left="6480" w:hanging="360"/>
+      </w:pPr>
+      <w:rPr>
+        <w:rFonts w:ascii="Wingdings" w:hAnsi="Wingdings" w:hint="default"/>
+        <w:sz w:val="20"/>
+      </w:rPr>
+    </w:lvl>
+  </w:abstractNum>
+  <w:abstractNum w:abstractNumId="6" w15:restartNumberingAfterBreak="0">
+    <w:nsid w:val="74FB1C65"/>
+    <w:multiLevelType w:val="multilevel"/>
+    <w:tmpl w:val="0F7C6798"/>
+    <w:lvl w:ilvl="0">
+      <w:start w:val="1"/>
+      <w:numFmt w:val="bullet"/>
+      <w:lvlText w:val=""/>
+      <w:lvlJc w:val="left"/>
+      <w:pPr>
+        <w:tabs>
+          <w:tab w:val="num" w:pos="720"/>
+        </w:tabs>
+        <w:ind w:left="720" w:hanging="360"/>
+      </w:pPr>
+      <w:rPr>
+        <w:rFonts w:ascii="Symbol" w:hAnsi="Symbol" w:hint="default"/>
+        <w:sz w:val="20"/>
+      </w:rPr>
+    </w:lvl>
+    <w:lvl w:ilvl="1" w:tentative="1">
+      <w:start w:val="1"/>
+      <w:numFmt w:val="bullet"/>
+      <w:lvlText w:val="o"/>
+      <w:lvlJc w:val="left"/>
+      <w:pPr>
+        <w:tabs>
+          <w:tab w:val="num" w:pos="1440"/>
+        </w:tabs>
+        <w:ind w:left="1440" w:hanging="360"/>
+      </w:pPr>
+      <w:rPr>
+        <w:rFonts w:ascii="Courier New" w:hAnsi="Courier New" w:hint="default"/>
+        <w:sz w:val="20"/>
+      </w:rPr>
+    </w:lvl>
+    <w:lvl w:ilvl="2" w:tentative="1">
+      <w:start w:val="1"/>
+      <w:numFmt w:val="bullet"/>
+      <w:lvlText w:val=""/>
+      <w:lvlJc w:val="left"/>
+      <w:pPr>
+        <w:tabs>
+          <w:tab w:val="num" w:pos="2160"/>
+        </w:tabs>
+        <w:ind w:left="2160" w:hanging="360"/>
+      </w:pPr>
+      <w:rPr>
+        <w:rFonts w:ascii="Wingdings" w:hAnsi="Wingdings" w:hint="default"/>
+        <w:sz w:val="20"/>
+      </w:rPr>
+    </w:lvl>
+    <w:lvl w:ilvl="3" w:tentative="1">
+      <w:start w:val="1"/>
+      <w:numFmt w:val="bullet"/>
+      <w:lvlText w:val=""/>
+      <w:lvlJc w:val="left"/>
+      <w:pPr>
+        <w:tabs>
+          <w:tab w:val="num" w:pos="2880"/>
+        </w:tabs>
+        <w:ind w:left="2880" w:hanging="360"/>
+      </w:pPr>
+      <w:rPr>
+        <w:rFonts w:ascii="Wingdings" w:hAnsi="Wingdings" w:hint="default"/>
+        <w:sz w:val="20"/>
+      </w:rPr>
+    </w:lvl>
+    <w:lvl w:ilvl="4" w:tentative="1">
+      <w:start w:val="1"/>
+      <w:numFmt w:val="bullet"/>
+      <w:lvlText w:val=""/>
+      <w:lvlJc w:val="left"/>
+      <w:pPr>
+        <w:tabs>
+          <w:tab w:val="num" w:pos="3600"/>
+        </w:tabs>
+        <w:ind w:left="3600" w:hanging="360"/>
+      </w:pPr>
+      <w:rPr>
+        <w:rFonts w:ascii="Wingdings" w:hAnsi="Wingdings" w:hint="default"/>
+        <w:sz w:val="20"/>
+      </w:rPr>
+    </w:lvl>
+    <w:lvl w:ilvl="5" w:tentative="1">
+      <w:start w:val="1"/>
+      <w:numFmt w:val="bullet"/>
+      <w:lvlText w:val=""/>
+      <w:lvlJc w:val="left"/>
+      <w:pPr>
+        <w:tabs>
+          <w:tab w:val="num" w:pos="4320"/>
+        </w:tabs>
+        <w:ind w:left="4320" w:hanging="360"/>
+      </w:pPr>
+      <w:rPr>
+        <w:rFonts w:ascii="Wingdings" w:hAnsi="Wingdings" w:hint="default"/>
+        <w:sz w:val="20"/>
+      </w:rPr>
+    </w:lvl>
+    <w:lvl w:ilvl="6" w:tentative="1">
+      <w:start w:val="1"/>
+      <w:numFmt w:val="bullet"/>
+      <w:lvlText w:val=""/>
+      <w:lvlJc w:val="left"/>
+      <w:pPr>
+        <w:tabs>
+          <w:tab w:val="num" w:pos="5040"/>
+        </w:tabs>
+        <w:ind w:left="5040" w:hanging="360"/>
+      </w:pPr>
+      <w:rPr>
+        <w:rFonts w:ascii="Wingdings" w:hAnsi="Wingdings" w:hint="default"/>
+        <w:sz w:val="20"/>
+      </w:rPr>
+    </w:lvl>
+    <w:lvl w:ilvl="7" w:tentative="1">
+      <w:start w:val="1"/>
+      <w:numFmt w:val="bullet"/>
+      <w:lvlText w:val=""/>
+      <w:lvlJc w:val="left"/>
+      <w:pPr>
+        <w:tabs>
+          <w:tab w:val="num" w:pos="5760"/>
+        </w:tabs>
+        <w:ind w:left="5760" w:hanging="360"/>
+      </w:pPr>
+      <w:rPr>
+        <w:rFonts w:ascii="Wingdings" w:hAnsi="Wingdings" w:hint="default"/>
+        <w:sz w:val="20"/>
+      </w:rPr>
+    </w:lvl>
+    <w:lvl w:ilvl="8" w:tentative="1">
+      <w:start w:val="1"/>
+      <w:numFmt w:val="bullet"/>
+      <w:lvlText w:val=""/>
+      <w:lvlJc w:val="left"/>
+      <w:pPr>
+        <w:tabs>
+          <w:tab w:val="num" w:pos="6480"/>
+        </w:tabs>
+        <w:ind w:left="6480" w:hanging="360"/>
+      </w:pPr>
+      <w:rPr>
+        <w:rFonts w:ascii="Wingdings" w:hAnsi="Wingdings" w:hint="default"/>
+        <w:sz w:val="20"/>
+      </w:rPr>
+    </w:lvl>
+  </w:abstractNum>
+  <w:abstractNum w:abstractNumId="7" w15:restartNumberingAfterBreak="0">
     <w:nsid w:val="78CF6E66"/>
     <w:multiLevelType w:val="multilevel"/>
     <w:tmpl w:val="3EB068D2"/>
@@ -1573,6 +1907,12 @@
     <w:abstractNumId w:val="3"/>
   </w:num>
   <w:num w:numId="6">
+    <w:abstractNumId w:val="7"/>
+  </w:num>
+  <w:num w:numId="7">
+    <w:abstractNumId w:val="6"/>
+  </w:num>
+  <w:num w:numId="8">
     <w:abstractNumId w:val="5"/>
   </w:num>
 </w:numbering>
@@ -2035,6 +2375,20 @@
       <w:u w:val="single"/>
     </w:rPr>
   </w:style>
+  <w:style w:type="paragraph" w:styleId="NormalWeb">
+    <w:name w:val="Normal (Web)"/>
+    <w:basedOn w:val="Normal"/>
+    <w:uiPriority w:val="99"/>
+    <w:semiHidden/>
+    <w:unhideWhenUsed/>
+    <w:rsid w:val="0017154A"/>
+    <w:pPr>
+      <w:spacing w:before="100" w:beforeAutospacing="1" w:after="100" w:afterAutospacing="1"/>
+    </w:pPr>
+    <w:rPr>
+      <w:rFonts w:ascii="Times New Roman" w:eastAsia="Times New Roman" w:hAnsi="Times New Roman" w:cs="Times New Roman"/>
+    </w:rPr>
+  </w:style>
 </w:styles>
 </file>
 

</xml_diff>